<commit_message>
Updated database table designs and planning document
</commit_message>
<xml_diff>
--- a/Reminder Project Planning Document.docx
+++ b/Reminder Project Planning Document.docx
@@ -824,7 +824,7 @@
           <w:u w:val="single"/>
           <w:rtl w:val="0"/>
         </w:rPr>
-        <w:t xml:space="preserve">Table 1 - Users</w:t>
+        <w:t xml:space="preserve">Table 1 - User Profile</w:t>
       </w:r>
       <w:r>
         <w:rPr>
@@ -1051,7 +1051,7 @@
                 <w:rFonts w:ascii="Avenir" w:cs="Avenir" w:eastAsia="Avenir" w:hAnsi="Avenir"/>
                 <w:rtl w:val="0"/>
               </w:rPr>
-              <w:t xml:space="preserve">GUID (primary key)</w:t>
+              <w:t xml:space="preserve">Int (primary key)</w:t>
             </w:r>
           </w:p>
         </w:tc>
@@ -1098,7 +1098,7 @@
                 <w:rFonts w:ascii="Avenir" w:cs="Avenir" w:eastAsia="Avenir" w:hAnsi="Avenir"/>
                 <w:rtl w:val="0"/>
               </w:rPr>
-              <w:t xml:space="preserve">FirstName</w:t>
+              <w:t xml:space="preserve">OwnerId</w:t>
             </w:r>
           </w:p>
         </w:tc>
@@ -1139,7 +1139,7 @@
                 <w:rFonts w:ascii="Avenir" w:cs="Avenir" w:eastAsia="Avenir" w:hAnsi="Avenir"/>
                 <w:rtl w:val="0"/>
               </w:rPr>
-              <w:t xml:space="preserve">String</w:t>
+              <w:t xml:space="preserve">GUID</w:t>
             </w:r>
           </w:p>
         </w:tc>
@@ -1186,7 +1186,7 @@
                 <w:rFonts w:ascii="Avenir" w:cs="Avenir" w:eastAsia="Avenir" w:hAnsi="Avenir"/>
                 <w:rtl w:val="0"/>
               </w:rPr>
-              <w:t xml:space="preserve">MiddleName</w:t>
+              <w:t xml:space="preserve">FirstName</w:t>
             </w:r>
           </w:p>
         </w:tc>
@@ -1274,7 +1274,7 @@
                 <w:rFonts w:ascii="Avenir" w:cs="Avenir" w:eastAsia="Avenir" w:hAnsi="Avenir"/>
                 <w:rtl w:val="0"/>
               </w:rPr>
-              <w:t xml:space="preserve">LastName</w:t>
+              <w:t xml:space="preserve">MiddleName</w:t>
             </w:r>
           </w:p>
         </w:tc>
@@ -1362,7 +1362,7 @@
                 <w:rFonts w:ascii="Avenir" w:cs="Avenir" w:eastAsia="Avenir" w:hAnsi="Avenir"/>
                 <w:rtl w:val="0"/>
               </w:rPr>
-              <w:t xml:space="preserve">Gender</w:t>
+              <w:t xml:space="preserve">LastName</w:t>
             </w:r>
           </w:p>
         </w:tc>
@@ -1403,7 +1403,7 @@
                 <w:rFonts w:ascii="Avenir" w:cs="Avenir" w:eastAsia="Avenir" w:hAnsi="Avenir"/>
                 <w:rtl w:val="0"/>
               </w:rPr>
-              <w:t xml:space="preserve">Enum (male, female, other)</w:t>
+              <w:t xml:space="preserve">String</w:t>
             </w:r>
           </w:p>
         </w:tc>
@@ -1450,7 +1450,7 @@
                 <w:rFonts w:ascii="Avenir" w:cs="Avenir" w:eastAsia="Avenir" w:hAnsi="Avenir"/>
                 <w:rtl w:val="0"/>
               </w:rPr>
-              <w:t xml:space="preserve">BirthDate</w:t>
+              <w:t xml:space="preserve">Gender</w:t>
             </w:r>
           </w:p>
         </w:tc>
@@ -1491,7 +1491,7 @@
                 <w:rFonts w:ascii="Avenir" w:cs="Avenir" w:eastAsia="Avenir" w:hAnsi="Avenir"/>
                 <w:rtl w:val="0"/>
               </w:rPr>
-              <w:t xml:space="preserve">DateTime</w:t>
+              <w:t xml:space="preserve">Enum (male, female, other)</w:t>
             </w:r>
           </w:p>
         </w:tc>
@@ -1538,7 +1538,7 @@
                 <w:rFonts w:ascii="Avenir" w:cs="Avenir" w:eastAsia="Avenir" w:hAnsi="Avenir"/>
                 <w:rtl w:val="0"/>
               </w:rPr>
-              <w:t xml:space="preserve">Photo</w:t>
+              <w:t xml:space="preserve">BirthDate</w:t>
             </w:r>
           </w:p>
         </w:tc>
@@ -1579,7 +1579,7 @@
                 <w:rFonts w:ascii="Avenir" w:cs="Avenir" w:eastAsia="Avenir" w:hAnsi="Avenir"/>
                 <w:rtl w:val="0"/>
               </w:rPr>
-              <w:t xml:space="preserve">Byte[]?</w:t>
+              <w:t xml:space="preserve">DateTime</w:t>
             </w:r>
           </w:p>
         </w:tc>
@@ -1626,7 +1626,7 @@
                 <w:rFonts w:ascii="Avenir" w:cs="Avenir" w:eastAsia="Avenir" w:hAnsi="Avenir"/>
                 <w:rtl w:val="0"/>
               </w:rPr>
-              <w:t xml:space="preserve">Email</w:t>
+              <w:t xml:space="preserve">Photo</w:t>
             </w:r>
           </w:p>
         </w:tc>
@@ -1667,7 +1667,7 @@
                 <w:rFonts w:ascii="Avenir" w:cs="Avenir" w:eastAsia="Avenir" w:hAnsi="Avenir"/>
                 <w:rtl w:val="0"/>
               </w:rPr>
-              <w:t xml:space="preserve">String</w:t>
+              <w:t xml:space="preserve">Byte[]?</w:t>
             </w:r>
           </w:p>
         </w:tc>
@@ -1714,7 +1714,7 @@
                 <w:rFonts w:ascii="Avenir" w:cs="Avenir" w:eastAsia="Avenir" w:hAnsi="Avenir"/>
                 <w:rtl w:val="0"/>
               </w:rPr>
-              <w:t xml:space="preserve">Phone</w:t>
+              <w:t xml:space="preserve">Email</w:t>
             </w:r>
           </w:p>
         </w:tc>
@@ -1802,7 +1802,7 @@
                 <w:rFonts w:ascii="Avenir" w:cs="Avenir" w:eastAsia="Avenir" w:hAnsi="Avenir"/>
                 <w:rtl w:val="0"/>
               </w:rPr>
-              <w:t xml:space="preserve">Address</w:t>
+              <w:t xml:space="preserve">Phone</w:t>
             </w:r>
           </w:p>
         </w:tc>
@@ -1890,7 +1890,7 @@
                 <w:rFonts w:ascii="Avenir" w:cs="Avenir" w:eastAsia="Avenir" w:hAnsi="Avenir"/>
                 <w:rtl w:val="0"/>
               </w:rPr>
-              <w:t xml:space="preserve">City</w:t>
+              <w:t xml:space="preserve">Address</w:t>
             </w:r>
           </w:p>
         </w:tc>
@@ -1978,7 +1978,7 @@
                 <w:rFonts w:ascii="Avenir" w:cs="Avenir" w:eastAsia="Avenir" w:hAnsi="Avenir"/>
                 <w:rtl w:val="0"/>
               </w:rPr>
-              <w:t xml:space="preserve">State</w:t>
+              <w:t xml:space="preserve">City</w:t>
             </w:r>
           </w:p>
         </w:tc>
@@ -2019,7 +2019,7 @@
                 <w:rFonts w:ascii="Avenir" w:cs="Avenir" w:eastAsia="Avenir" w:hAnsi="Avenir"/>
                 <w:rtl w:val="0"/>
               </w:rPr>
-              <w:t xml:space="preserve">String (2 characters)</w:t>
+              <w:t xml:space="preserve">String</w:t>
             </w:r>
           </w:p>
         </w:tc>
@@ -2066,7 +2066,7 @@
                 <w:rFonts w:ascii="Avenir" w:cs="Avenir" w:eastAsia="Avenir" w:hAnsi="Avenir"/>
                 <w:rtl w:val="0"/>
               </w:rPr>
-              <w:t xml:space="preserve">ZIP</w:t>
+              <w:t xml:space="preserve">State</w:t>
             </w:r>
           </w:p>
         </w:tc>
@@ -2107,103 +2107,100 @@
                 <w:rFonts w:ascii="Avenir" w:cs="Avenir" w:eastAsia="Avenir" w:hAnsi="Avenir"/>
                 <w:rtl w:val="0"/>
               </w:rPr>
+              <w:t xml:space="preserve">String (2 characters)</w:t>
+            </w:r>
+          </w:p>
+        </w:tc>
+      </w:tr>
+      <w:tr>
+        <w:trPr>
+          <w:cantSplit w:val="0"/>
+          <w:tblHeader w:val="0"/>
+        </w:trPr>
+        <w:tc>
+          <w:tcPr>
+            <w:shd w:fill="auto" w:val="clear"/>
+            <w:tcMar>
+              <w:top w:w="100.0" w:type="dxa"/>
+              <w:left w:w="100.0" w:type="dxa"/>
+              <w:bottom w:w="100.0" w:type="dxa"/>
+              <w:right w:w="100.0" w:type="dxa"/>
+            </w:tcMar>
+            <w:vAlign w:val="top"/>
+          </w:tcPr>
+          <w:p>
+            <w:pPr>
+              <w:keepNext w:val="0"/>
+              <w:keepLines w:val="0"/>
+              <w:pageBreakBefore w:val="0"/>
+              <w:widowControl w:val="0"/>
+              <w:pBdr>
+                <w:top w:space="0" w:sz="0" w:val="nil"/>
+                <w:left w:space="0" w:sz="0" w:val="nil"/>
+                <w:bottom w:space="0" w:sz="0" w:val="nil"/>
+                <w:right w:space="0" w:sz="0" w:val="nil"/>
+                <w:between w:space="0" w:sz="0" w:val="nil"/>
+              </w:pBdr>
+              <w:shd w:fill="auto" w:val="clear"/>
+              <w:spacing w:after="0" w:before="0" w:line="240" w:lineRule="auto"/>
+              <w:ind w:left="0" w:right="0" w:firstLine="0"/>
+              <w:jc w:val="left"/>
+              <w:rPr>
+                <w:rFonts w:ascii="Avenir" w:cs="Avenir" w:eastAsia="Avenir" w:hAnsi="Avenir"/>
+              </w:rPr>
+            </w:pPr>
+            <w:r>
+              <w:rPr>
+                <w:rFonts w:ascii="Avenir" w:cs="Avenir" w:eastAsia="Avenir" w:hAnsi="Avenir"/>
+                <w:rtl w:val="0"/>
+              </w:rPr>
+              <w:t xml:space="preserve">ZIP</w:t>
+            </w:r>
+          </w:p>
+        </w:tc>
+        <w:tc>
+          <w:tcPr>
+            <w:shd w:fill="auto" w:val="clear"/>
+            <w:tcMar>
+              <w:top w:w="100.0" w:type="dxa"/>
+              <w:left w:w="100.0" w:type="dxa"/>
+              <w:bottom w:w="100.0" w:type="dxa"/>
+              <w:right w:w="100.0" w:type="dxa"/>
+            </w:tcMar>
+            <w:vAlign w:val="top"/>
+          </w:tcPr>
+          <w:p>
+            <w:pPr>
+              <w:keepNext w:val="0"/>
+              <w:keepLines w:val="0"/>
+              <w:pageBreakBefore w:val="0"/>
+              <w:widowControl w:val="0"/>
+              <w:pBdr>
+                <w:top w:space="0" w:sz="0" w:val="nil"/>
+                <w:left w:space="0" w:sz="0" w:val="nil"/>
+                <w:bottom w:space="0" w:sz="0" w:val="nil"/>
+                <w:right w:space="0" w:sz="0" w:val="nil"/>
+                <w:between w:space="0" w:sz="0" w:val="nil"/>
+              </w:pBdr>
+              <w:shd w:fill="auto" w:val="clear"/>
+              <w:spacing w:after="0" w:before="0" w:line="240" w:lineRule="auto"/>
+              <w:ind w:left="0" w:right="0" w:firstLine="0"/>
+              <w:jc w:val="left"/>
+              <w:rPr>
+                <w:rFonts w:ascii="Avenir" w:cs="Avenir" w:eastAsia="Avenir" w:hAnsi="Avenir"/>
+              </w:rPr>
+            </w:pPr>
+            <w:r>
+              <w:rPr>
+                <w:rFonts w:ascii="Avenir" w:cs="Avenir" w:eastAsia="Avenir" w:hAnsi="Avenir"/>
+                <w:rtl w:val="0"/>
+              </w:rPr>
               <w:t xml:space="preserve">String (10 characters)</w:t>
             </w:r>
           </w:p>
         </w:tc>
       </w:tr>
     </w:tbl>
-    <w:p>
-      <w:pPr>
-        <w:pageBreakBefore w:val="0"/>
-        <w:rPr>
-          <w:rFonts w:ascii="Avenir" w:cs="Avenir" w:eastAsia="Avenir" w:hAnsi="Avenir"/>
-        </w:rPr>
-      </w:pPr>
-      <w:r>
-        <w:rPr>
-          <w:rtl w:val="0"/>
-        </w:rPr>
-      </w:r>
-    </w:p>
-    <w:p>
-      <w:pPr>
-        <w:pageBreakBefore w:val="0"/>
-        <w:rPr>
-          <w:rFonts w:ascii="Avenir" w:cs="Avenir" w:eastAsia="Avenir" w:hAnsi="Avenir"/>
-        </w:rPr>
-      </w:pPr>
-      <w:r>
-        <w:rPr>
-          <w:rtl w:val="0"/>
-        </w:rPr>
-      </w:r>
-    </w:p>
-    <w:p>
-      <w:pPr>
-        <w:pageBreakBefore w:val="0"/>
-        <w:rPr>
-          <w:rFonts w:ascii="Avenir" w:cs="Avenir" w:eastAsia="Avenir" w:hAnsi="Avenir"/>
-        </w:rPr>
-      </w:pPr>
-      <w:r>
-        <w:rPr>
-          <w:rtl w:val="0"/>
-        </w:rPr>
-      </w:r>
-    </w:p>
-    <w:p>
-      <w:pPr>
-        <w:pageBreakBefore w:val="0"/>
-        <w:rPr>
-          <w:rFonts w:ascii="Avenir" w:cs="Avenir" w:eastAsia="Avenir" w:hAnsi="Avenir"/>
-        </w:rPr>
-      </w:pPr>
-      <w:r>
-        <w:rPr>
-          <w:rtl w:val="0"/>
-        </w:rPr>
-      </w:r>
-    </w:p>
-    <w:p>
-      <w:pPr>
-        <w:pageBreakBefore w:val="0"/>
-        <w:rPr>
-          <w:rFonts w:ascii="Avenir" w:cs="Avenir" w:eastAsia="Avenir" w:hAnsi="Avenir"/>
-        </w:rPr>
-      </w:pPr>
-      <w:r>
-        <w:rPr>
-          <w:rtl w:val="0"/>
-        </w:rPr>
-      </w:r>
-    </w:p>
-    <w:p>
-      <w:pPr>
-        <w:pageBreakBefore w:val="0"/>
-        <w:rPr>
-          <w:rFonts w:ascii="Avenir" w:cs="Avenir" w:eastAsia="Avenir" w:hAnsi="Avenir"/>
-        </w:rPr>
-      </w:pPr>
-      <w:r>
-        <w:rPr>
-          <w:rtl w:val="0"/>
-        </w:rPr>
-      </w:r>
-    </w:p>
-    <w:p>
-      <w:pPr>
-        <w:pageBreakBefore w:val="0"/>
-        <w:rPr>
-          <w:rFonts w:ascii="Avenir" w:cs="Avenir" w:eastAsia="Avenir" w:hAnsi="Avenir"/>
-        </w:rPr>
-      </w:pPr>
-      <w:r>
-        <w:rPr>
-          <w:rtl w:val="0"/>
-        </w:rPr>
-      </w:r>
-    </w:p>
     <w:p>
       <w:pPr>
         <w:pageBreakBefore w:val="0"/>
@@ -2541,7 +2538,7 @@
                 <w:rFonts w:ascii="Avenir" w:cs="Avenir" w:eastAsia="Avenir" w:hAnsi="Avenir"/>
                 <w:rtl w:val="0"/>
               </w:rPr>
-              <w:t xml:space="preserve">GUID (foreign key)</w:t>
+              <w:t xml:space="preserve">GUID</w:t>
             </w:r>
           </w:p>
         </w:tc>
@@ -2629,7 +2626,7 @@
                 <w:rFonts w:ascii="Avenir" w:cs="Avenir" w:eastAsia="Avenir" w:hAnsi="Avenir"/>
                 <w:rtl w:val="0"/>
               </w:rPr>
-              <w:t xml:space="preserve">GUID (foreign key)</w:t>
+              <w:t xml:space="preserve">Int (foreign key)</w:t>
             </w:r>
           </w:p>
         </w:tc>
@@ -3441,123 +3438,6 @@
       </w:pPr>
       <w:r>
         <w:rPr>
-          <w:rtl w:val="0"/>
-        </w:rPr>
-      </w:r>
-    </w:p>
-    <w:p>
-      <w:pPr>
-        <w:pageBreakBefore w:val="0"/>
-        <w:rPr>
-          <w:rFonts w:ascii="Avenir" w:cs="Avenir" w:eastAsia="Avenir" w:hAnsi="Avenir"/>
-        </w:rPr>
-      </w:pPr>
-      <w:r>
-        <w:rPr>
-          <w:rtl w:val="0"/>
-        </w:rPr>
-      </w:r>
-    </w:p>
-    <w:p>
-      <w:pPr>
-        <w:pageBreakBefore w:val="0"/>
-        <w:rPr>
-          <w:rFonts w:ascii="Avenir" w:cs="Avenir" w:eastAsia="Avenir" w:hAnsi="Avenir"/>
-        </w:rPr>
-      </w:pPr>
-      <w:r>
-        <w:rPr>
-          <w:rtl w:val="0"/>
-        </w:rPr>
-      </w:r>
-    </w:p>
-    <w:p>
-      <w:pPr>
-        <w:pageBreakBefore w:val="0"/>
-        <w:rPr>
-          <w:rFonts w:ascii="Avenir" w:cs="Avenir" w:eastAsia="Avenir" w:hAnsi="Avenir"/>
-        </w:rPr>
-      </w:pPr>
-      <w:r>
-        <w:rPr>
-          <w:rtl w:val="0"/>
-        </w:rPr>
-      </w:r>
-    </w:p>
-    <w:p>
-      <w:pPr>
-        <w:pageBreakBefore w:val="0"/>
-        <w:rPr>
-          <w:rFonts w:ascii="Avenir" w:cs="Avenir" w:eastAsia="Avenir" w:hAnsi="Avenir"/>
-        </w:rPr>
-      </w:pPr>
-      <w:r>
-        <w:rPr>
-          <w:rtl w:val="0"/>
-        </w:rPr>
-      </w:r>
-    </w:p>
-    <w:p>
-      <w:pPr>
-        <w:pageBreakBefore w:val="0"/>
-        <w:rPr>
-          <w:rFonts w:ascii="Avenir" w:cs="Avenir" w:eastAsia="Avenir" w:hAnsi="Avenir"/>
-        </w:rPr>
-      </w:pPr>
-      <w:r>
-        <w:rPr>
-          <w:rtl w:val="0"/>
-        </w:rPr>
-      </w:r>
-    </w:p>
-    <w:p>
-      <w:pPr>
-        <w:pageBreakBefore w:val="0"/>
-        <w:rPr>
-          <w:rFonts w:ascii="Avenir" w:cs="Avenir" w:eastAsia="Avenir" w:hAnsi="Avenir"/>
-        </w:rPr>
-      </w:pPr>
-      <w:r>
-        <w:rPr>
-          <w:rtl w:val="0"/>
-        </w:rPr>
-      </w:r>
-    </w:p>
-    <w:p>
-      <w:pPr>
-        <w:pageBreakBefore w:val="0"/>
-        <w:rPr>
-          <w:rFonts w:ascii="Avenir" w:cs="Avenir" w:eastAsia="Avenir" w:hAnsi="Avenir"/>
-        </w:rPr>
-      </w:pPr>
-      <w:r>
-        <w:rPr>
-          <w:rtl w:val="0"/>
-        </w:rPr>
-      </w:r>
-    </w:p>
-    <w:p>
-      <w:pPr>
-        <w:pageBreakBefore w:val="0"/>
-        <w:rPr>
-          <w:rFonts w:ascii="Avenir" w:cs="Avenir" w:eastAsia="Avenir" w:hAnsi="Avenir"/>
-        </w:rPr>
-      </w:pPr>
-      <w:r>
-        <w:rPr>
-          <w:rtl w:val="0"/>
-        </w:rPr>
-      </w:r>
-    </w:p>
-    <w:p>
-      <w:pPr>
-        <w:pageBreakBefore w:val="0"/>
-        <w:rPr>
-          <w:rFonts w:ascii="Avenir" w:cs="Avenir" w:eastAsia="Avenir" w:hAnsi="Avenir"/>
-        </w:rPr>
-      </w:pPr>
-      <w:r>
-        <w:rPr>
           <w:rFonts w:ascii="Avenir" w:cs="Avenir" w:eastAsia="Avenir" w:hAnsi="Avenir"/>
           <w:rtl w:val="0"/>
         </w:rPr>
@@ -4842,7 +4722,7 @@
                 <w:szCs w:val="24"/>
                 <w:rtl w:val="0"/>
               </w:rPr>
-              <w:t xml:space="preserve">Customize identity tables and registration page to keep all relevant information for a user</w:t>
+              <w:t xml:space="preserve">Maintain user profiles for every user</w:t>
             </w:r>
           </w:p>
           <w:p>
@@ -5228,17 +5108,27 @@
           <w:szCs w:val="24"/>
           <w:rtl w:val="0"/>
         </w:rPr>
-        <w:t xml:space="preserve">Once you have your features listed out, start writing out the tickets that each feature includes on your team’s Trello Board. </w:t>
-      </w:r>
-      <w:r>
-        <w:rPr>
-          <w:rtl w:val="0"/>
-        </w:rPr>
-      </w:r>
-    </w:p>
-    <w:p>
-      <w:pPr>
-        <w:pStyle w:val="Heading3"/>
+        <w:t xml:space="preserve">Once you have your features listed out, start writing out the tickets that each feature includes on your team’s Trello Board.</w:t>
+      </w:r>
+      <w:r>
+        <w:rPr>
+          <w:rtl w:val="0"/>
+        </w:rPr>
+      </w:r>
+    </w:p>
+    <w:p>
+      <w:pPr>
+        <w:pageBreakBefore w:val="0"/>
+        <w:rPr/>
+      </w:pPr>
+      <w:r>
+        <w:rPr>
+          <w:rtl w:val="0"/>
+        </w:rPr>
+      </w:r>
+    </w:p>
+    <w:p>
+      <w:pPr>
         <w:pageBreakBefore w:val="0"/>
         <w:rPr>
           <w:rFonts w:ascii="Avenir" w:cs="Avenir" w:eastAsia="Avenir" w:hAnsi="Avenir"/>
@@ -5247,8 +5137,6 @@
           <w:szCs w:val="24"/>
         </w:rPr>
       </w:pPr>
-      <w:bookmarkStart w:colFirst="0" w:colLast="0" w:name="_daqo9m861m0u" w:id="19"/>
-      <w:bookmarkEnd w:id="19"/>
       <w:r>
         <w:rPr>
           <w:rFonts w:ascii="Avenir" w:cs="Avenir" w:eastAsia="Avenir" w:hAnsi="Avenir"/>
@@ -5286,8 +5174,8 @@
           <w:color w:val="000000"/>
         </w:rPr>
       </w:pPr>
-      <w:bookmarkStart w:colFirst="0" w:colLast="0" w:name="_ye3wz1kg9ovv" w:id="20"/>
-      <w:bookmarkEnd w:id="20"/>
+      <w:bookmarkStart w:colFirst="0" w:colLast="0" w:name="_ye3wz1kg9ovv" w:id="19"/>
+      <w:bookmarkEnd w:id="19"/>
       <w:r>
         <w:rPr>
           <w:color w:val="000000"/>
@@ -6201,7 +6089,7 @@
                 <w:szCs w:val="20"/>
                 <w:rtl w:val="0"/>
               </w:rPr>
-              <w:t xml:space="preserve">User CRUD</w:t>
+              <w:t xml:space="preserve">User Profile CRUD</w:t>
             </w:r>
           </w:p>
         </w:tc>
@@ -7318,8 +7206,8 @@
           <w:color w:val="000000"/>
         </w:rPr>
       </w:pPr>
-      <w:bookmarkStart w:colFirst="0" w:colLast="0" w:name="_9561h8mlbskk" w:id="21"/>
-      <w:bookmarkEnd w:id="21"/>
+      <w:bookmarkStart w:colFirst="0" w:colLast="0" w:name="_9561h8mlbskk" w:id="20"/>
+      <w:bookmarkEnd w:id="20"/>
       <w:r>
         <w:rPr>
           <w:color w:val="000000"/>

</xml_diff>

<commit_message>
Database documentation update 20220201
</commit_message>
<xml_diff>
--- a/Reminder Project Planning Document.docx
+++ b/Reminder Project Planning Document.docx
@@ -824,7 +824,7 @@
           <w:u w:val="single"/>
           <w:rtl w:val="0"/>
         </w:rPr>
-        <w:t xml:space="preserve">Table 1 - User Profile</w:t>
+        <w:t xml:space="preserve">Table 1 - ApplicationUser (added fields)</w:t>
       </w:r>
       <w:r>
         <w:rPr>
@@ -1051,7 +1051,7 @@
                 <w:rFonts w:ascii="Avenir" w:cs="Avenir" w:eastAsia="Avenir" w:hAnsi="Avenir"/>
                 <w:rtl w:val="0"/>
               </w:rPr>
-              <w:t xml:space="preserve">Int (primary key)</w:t>
+              <w:t xml:space="preserve">GUID (inherited from parent class)</w:t>
             </w:r>
           </w:p>
         </w:tc>
@@ -1098,7 +1098,7 @@
                 <w:rFonts w:ascii="Avenir" w:cs="Avenir" w:eastAsia="Avenir" w:hAnsi="Avenir"/>
                 <w:rtl w:val="0"/>
               </w:rPr>
-              <w:t xml:space="preserve">OwnerId</w:t>
+              <w:t xml:space="preserve">FirstName</w:t>
             </w:r>
           </w:p>
         </w:tc>
@@ -1139,7 +1139,7 @@
                 <w:rFonts w:ascii="Avenir" w:cs="Avenir" w:eastAsia="Avenir" w:hAnsi="Avenir"/>
                 <w:rtl w:val="0"/>
               </w:rPr>
-              <w:t xml:space="preserve">GUID</w:t>
+              <w:t xml:space="preserve">String</w:t>
             </w:r>
           </w:p>
         </w:tc>
@@ -1186,7 +1186,7 @@
                 <w:rFonts w:ascii="Avenir" w:cs="Avenir" w:eastAsia="Avenir" w:hAnsi="Avenir"/>
                 <w:rtl w:val="0"/>
               </w:rPr>
-              <w:t xml:space="preserve">FirstName</w:t>
+              <w:t xml:space="preserve">MiddleName</w:t>
             </w:r>
           </w:p>
         </w:tc>
@@ -1274,7 +1274,7 @@
                 <w:rFonts w:ascii="Avenir" w:cs="Avenir" w:eastAsia="Avenir" w:hAnsi="Avenir"/>
                 <w:rtl w:val="0"/>
               </w:rPr>
-              <w:t xml:space="preserve">MiddleName</w:t>
+              <w:t xml:space="preserve">LastName</w:t>
             </w:r>
           </w:p>
         </w:tc>
@@ -1362,7 +1362,7 @@
                 <w:rFonts w:ascii="Avenir" w:cs="Avenir" w:eastAsia="Avenir" w:hAnsi="Avenir"/>
                 <w:rtl w:val="0"/>
               </w:rPr>
-              <w:t xml:space="preserve">LastName</w:t>
+              <w:t xml:space="preserve">Gender</w:t>
             </w:r>
           </w:p>
         </w:tc>
@@ -1403,7 +1403,7 @@
                 <w:rFonts w:ascii="Avenir" w:cs="Avenir" w:eastAsia="Avenir" w:hAnsi="Avenir"/>
                 <w:rtl w:val="0"/>
               </w:rPr>
-              <w:t xml:space="preserve">String</w:t>
+              <w:t xml:space="preserve">Enum (male, female, other)</w:t>
             </w:r>
           </w:p>
         </w:tc>
@@ -1450,7 +1450,7 @@
                 <w:rFonts w:ascii="Avenir" w:cs="Avenir" w:eastAsia="Avenir" w:hAnsi="Avenir"/>
                 <w:rtl w:val="0"/>
               </w:rPr>
-              <w:t xml:space="preserve">Gender</w:t>
+              <w:t xml:space="preserve">BirthDate</w:t>
             </w:r>
           </w:p>
         </w:tc>
@@ -1491,7 +1491,7 @@
                 <w:rFonts w:ascii="Avenir" w:cs="Avenir" w:eastAsia="Avenir" w:hAnsi="Avenir"/>
                 <w:rtl w:val="0"/>
               </w:rPr>
-              <w:t xml:space="preserve">Enum (male, female, other)</w:t>
+              <w:t xml:space="preserve">DateTime</w:t>
             </w:r>
           </w:p>
         </w:tc>
@@ -1538,7 +1538,7 @@
                 <w:rFonts w:ascii="Avenir" w:cs="Avenir" w:eastAsia="Avenir" w:hAnsi="Avenir"/>
                 <w:rtl w:val="0"/>
               </w:rPr>
-              <w:t xml:space="preserve">BirthDate</w:t>
+              <w:t xml:space="preserve">Photo</w:t>
             </w:r>
           </w:p>
         </w:tc>
@@ -1579,7 +1579,7 @@
                 <w:rFonts w:ascii="Avenir" w:cs="Avenir" w:eastAsia="Avenir" w:hAnsi="Avenir"/>
                 <w:rtl w:val="0"/>
               </w:rPr>
-              <w:t xml:space="preserve">DateTime</w:t>
+              <w:t xml:space="preserve">Byte[]</w:t>
             </w:r>
           </w:p>
         </w:tc>
@@ -1626,7 +1626,7 @@
                 <w:rFonts w:ascii="Avenir" w:cs="Avenir" w:eastAsia="Avenir" w:hAnsi="Avenir"/>
                 <w:rtl w:val="0"/>
               </w:rPr>
-              <w:t xml:space="preserve">Photo</w:t>
+              <w:t xml:space="preserve">Email</w:t>
             </w:r>
           </w:p>
         </w:tc>
@@ -1667,7 +1667,7 @@
                 <w:rFonts w:ascii="Avenir" w:cs="Avenir" w:eastAsia="Avenir" w:hAnsi="Avenir"/>
                 <w:rtl w:val="0"/>
               </w:rPr>
-              <w:t xml:space="preserve">Byte[]</w:t>
+              <w:t xml:space="preserve">String (inherited from parent class)</w:t>
             </w:r>
           </w:p>
         </w:tc>
@@ -1714,7 +1714,7 @@
                 <w:rFonts w:ascii="Avenir" w:cs="Avenir" w:eastAsia="Avenir" w:hAnsi="Avenir"/>
                 <w:rtl w:val="0"/>
               </w:rPr>
-              <w:t xml:space="preserve">Email</w:t>
+              <w:t xml:space="preserve">PhoneNumber</w:t>
             </w:r>
           </w:p>
         </w:tc>
@@ -1755,7 +1755,7 @@
                 <w:rFonts w:ascii="Avenir" w:cs="Avenir" w:eastAsia="Avenir" w:hAnsi="Avenir"/>
                 <w:rtl w:val="0"/>
               </w:rPr>
-              <w:t xml:space="preserve">String</w:t>
+              <w:t xml:space="preserve">String (inherited from parent class)</w:t>
             </w:r>
           </w:p>
         </w:tc>
@@ -1802,7 +1802,7 @@
                 <w:rFonts w:ascii="Avenir" w:cs="Avenir" w:eastAsia="Avenir" w:hAnsi="Avenir"/>
                 <w:rtl w:val="0"/>
               </w:rPr>
-              <w:t xml:space="preserve">Phone</w:t>
+              <w:t xml:space="preserve">Address</w:t>
             </w:r>
           </w:p>
         </w:tc>
@@ -1890,7 +1890,7 @@
                 <w:rFonts w:ascii="Avenir" w:cs="Avenir" w:eastAsia="Avenir" w:hAnsi="Avenir"/>
                 <w:rtl w:val="0"/>
               </w:rPr>
-              <w:t xml:space="preserve">Address</w:t>
+              <w:t xml:space="preserve">City</w:t>
             </w:r>
           </w:p>
         </w:tc>
@@ -1978,7 +1978,7 @@
                 <w:rFonts w:ascii="Avenir" w:cs="Avenir" w:eastAsia="Avenir" w:hAnsi="Avenir"/>
                 <w:rtl w:val="0"/>
               </w:rPr>
-              <w:t xml:space="preserve">City</w:t>
+              <w:t xml:space="preserve">State</w:t>
             </w:r>
           </w:p>
         </w:tc>
@@ -2019,7 +2019,7 @@
                 <w:rFonts w:ascii="Avenir" w:cs="Avenir" w:eastAsia="Avenir" w:hAnsi="Avenir"/>
                 <w:rtl w:val="0"/>
               </w:rPr>
-              <w:t xml:space="preserve">String</w:t>
+              <w:t xml:space="preserve">String (2 characters)</w:t>
             </w:r>
           </w:p>
         </w:tc>
@@ -2066,7 +2066,7 @@
                 <w:rFonts w:ascii="Avenir" w:cs="Avenir" w:eastAsia="Avenir" w:hAnsi="Avenir"/>
                 <w:rtl w:val="0"/>
               </w:rPr>
-              <w:t xml:space="preserve">State</w:t>
+              <w:t xml:space="preserve">Zip</w:t>
             </w:r>
           </w:p>
         </w:tc>
@@ -2107,100 +2107,25 @@
                 <w:rFonts w:ascii="Avenir" w:cs="Avenir" w:eastAsia="Avenir" w:hAnsi="Avenir"/>
                 <w:rtl w:val="0"/>
               </w:rPr>
-              <w:t xml:space="preserve">String (2 characters)</w:t>
-            </w:r>
-          </w:p>
-        </w:tc>
-      </w:tr>
-      <w:tr>
-        <w:trPr>
-          <w:cantSplit w:val="0"/>
-          <w:tblHeader w:val="0"/>
-        </w:trPr>
-        <w:tc>
-          <w:tcPr>
-            <w:shd w:fill="auto" w:val="clear"/>
-            <w:tcMar>
-              <w:top w:w="100.0" w:type="dxa"/>
-              <w:left w:w="100.0" w:type="dxa"/>
-              <w:bottom w:w="100.0" w:type="dxa"/>
-              <w:right w:w="100.0" w:type="dxa"/>
-            </w:tcMar>
-            <w:vAlign w:val="top"/>
-          </w:tcPr>
-          <w:p>
-            <w:pPr>
-              <w:keepNext w:val="0"/>
-              <w:keepLines w:val="0"/>
-              <w:pageBreakBefore w:val="0"/>
-              <w:widowControl w:val="0"/>
-              <w:pBdr>
-                <w:top w:space="0" w:sz="0" w:val="nil"/>
-                <w:left w:space="0" w:sz="0" w:val="nil"/>
-                <w:bottom w:space="0" w:sz="0" w:val="nil"/>
-                <w:right w:space="0" w:sz="0" w:val="nil"/>
-                <w:between w:space="0" w:sz="0" w:val="nil"/>
-              </w:pBdr>
-              <w:shd w:fill="auto" w:val="clear"/>
-              <w:spacing w:after="0" w:before="0" w:line="240" w:lineRule="auto"/>
-              <w:ind w:left="0" w:right="0" w:firstLine="0"/>
-              <w:jc w:val="left"/>
-              <w:rPr>
-                <w:rFonts w:ascii="Avenir" w:cs="Avenir" w:eastAsia="Avenir" w:hAnsi="Avenir"/>
-              </w:rPr>
-            </w:pPr>
-            <w:r>
-              <w:rPr>
-                <w:rFonts w:ascii="Avenir" w:cs="Avenir" w:eastAsia="Avenir" w:hAnsi="Avenir"/>
-                <w:rtl w:val="0"/>
-              </w:rPr>
-              <w:t xml:space="preserve">ZIP</w:t>
-            </w:r>
-          </w:p>
-        </w:tc>
-        <w:tc>
-          <w:tcPr>
-            <w:shd w:fill="auto" w:val="clear"/>
-            <w:tcMar>
-              <w:top w:w="100.0" w:type="dxa"/>
-              <w:left w:w="100.0" w:type="dxa"/>
-              <w:bottom w:w="100.0" w:type="dxa"/>
-              <w:right w:w="100.0" w:type="dxa"/>
-            </w:tcMar>
-            <w:vAlign w:val="top"/>
-          </w:tcPr>
-          <w:p>
-            <w:pPr>
-              <w:keepNext w:val="0"/>
-              <w:keepLines w:val="0"/>
-              <w:pageBreakBefore w:val="0"/>
-              <w:widowControl w:val="0"/>
-              <w:pBdr>
-                <w:top w:space="0" w:sz="0" w:val="nil"/>
-                <w:left w:space="0" w:sz="0" w:val="nil"/>
-                <w:bottom w:space="0" w:sz="0" w:val="nil"/>
-                <w:right w:space="0" w:sz="0" w:val="nil"/>
-                <w:between w:space="0" w:sz="0" w:val="nil"/>
-              </w:pBdr>
-              <w:shd w:fill="auto" w:val="clear"/>
-              <w:spacing w:after="0" w:before="0" w:line="240" w:lineRule="auto"/>
-              <w:ind w:left="0" w:right="0" w:firstLine="0"/>
-              <w:jc w:val="left"/>
-              <w:rPr>
-                <w:rFonts w:ascii="Avenir" w:cs="Avenir" w:eastAsia="Avenir" w:hAnsi="Avenir"/>
-              </w:rPr>
-            </w:pPr>
-            <w:r>
-              <w:rPr>
-                <w:rFonts w:ascii="Avenir" w:cs="Avenir" w:eastAsia="Avenir" w:hAnsi="Avenir"/>
-                <w:rtl w:val="0"/>
-              </w:rPr>
               <w:t xml:space="preserve">String (10 characters)</w:t>
             </w:r>
           </w:p>
         </w:tc>
       </w:tr>
     </w:tbl>
+    <w:p>
+      <w:pPr>
+        <w:pageBreakBefore w:val="0"/>
+        <w:rPr>
+          <w:rFonts w:ascii="Avenir" w:cs="Avenir" w:eastAsia="Avenir" w:hAnsi="Avenir"/>
+        </w:rPr>
+      </w:pPr>
+      <w:r>
+        <w:rPr>
+          <w:rtl w:val="0"/>
+        </w:rPr>
+      </w:r>
+    </w:p>
     <w:p>
       <w:pPr>
         <w:pageBreakBefore w:val="0"/>
@@ -2538,7 +2463,7 @@
                 <w:rFonts w:ascii="Avenir" w:cs="Avenir" w:eastAsia="Avenir" w:hAnsi="Avenir"/>
                 <w:rtl w:val="0"/>
               </w:rPr>
-              <w:t xml:space="preserve">GUID</w:t>
+              <w:t xml:space="preserve">GUID (foreign key)</w:t>
             </w:r>
           </w:p>
         </w:tc>
@@ -2626,7 +2551,7 @@
                 <w:rFonts w:ascii="Avenir" w:cs="Avenir" w:eastAsia="Avenir" w:hAnsi="Avenir"/>
                 <w:rtl w:val="0"/>
               </w:rPr>
-              <w:t xml:space="preserve">Int (foreign key)</w:t>
+              <w:t xml:space="preserve">GUID (foreign key)</w:t>
             </w:r>
           </w:p>
         </w:tc>

</xml_diff>